<commit_message>
Componentización de las partes del menú
</commit_message>
<xml_diff>
--- a/10-seco-fam/doc/PDFs.docx
+++ b/10-seco-fam/doc/PDFs.docx
@@ -9,11 +9,9 @@
       <w:r>
         <w:t xml:space="preserve">Árbol genealógico de la familia </w:t>
       </w:r>
-      <w:proofErr w:type="spellStart"/>
       <w:r>
-        <w:t>Cabalar</w:t>
+        <w:t>Díaz 2</w:t>
       </w:r>
-      <w:proofErr w:type="spellEnd"/>
     </w:p>
     <w:p/>
     <w:p>
@@ -22,10 +20,10 @@
           <w:noProof/>
         </w:rPr>
         <w:drawing>
-          <wp:inline distT="0" distB="0" distL="0" distR="0" wp14:anchorId="03786767" wp14:editId="7516B409">
-            <wp:extent cx="5400040" cy="5400040"/>
+          <wp:inline distT="0" distB="0" distL="0" distR="0" wp14:anchorId="0B7D6600" wp14:editId="7C2D4B1B">
+            <wp:extent cx="5400040" cy="7169150"/>
             <wp:effectExtent l="0" t="0" r="0" b="0"/>
-            <wp:docPr id="76221477" name="Imagen 1"/>
+            <wp:docPr id="51462610" name="Imagen 1"/>
             <wp:cNvGraphicFramePr>
               <a:graphicFrameLocks xmlns:a="http://schemas.openxmlformats.org/drawingml/2006/main" noChangeAspect="1"/>
             </wp:cNvGraphicFramePr>
@@ -33,7 +31,7 @@
               <a:graphicData uri="http://schemas.openxmlformats.org/drawingml/2006/picture">
                 <pic:pic xmlns:pic="http://schemas.openxmlformats.org/drawingml/2006/picture">
                   <pic:nvPicPr>
-                    <pic:cNvPr id="76221477" name="Imagen 76221477"/>
+                    <pic:cNvPr id="51462610" name="Imagen 51462610"/>
                     <pic:cNvPicPr/>
                   </pic:nvPicPr>
                   <pic:blipFill>
@@ -51,7 +49,7 @@
                   <pic:spPr>
                     <a:xfrm>
                       <a:off x="0" y="0"/>
-                      <a:ext cx="5400040" cy="5400040"/>
+                      <a:ext cx="5400040" cy="7169150"/>
                     </a:xfrm>
                     <a:prstGeom prst="rect">
                       <a:avLst/>

</xml_diff>

<commit_message>
feat, backend y front: muestra los pdfs de cada familia al administrador y puede eliminarlos
</commit_message>
<xml_diff>
--- a/10-seco-fam/doc/PDFs.docx
+++ b/10-seco-fam/doc/PDFs.docx
@@ -1,6 +1,6 @@
 
 <file path=word/document.xml><?xml version="1.0" encoding="utf-8"?>
-<w:document xmlns:wpc="http://schemas.microsoft.com/office/word/2010/wordprocessingCanvas" xmlns:cx="http://schemas.microsoft.com/office/drawing/2014/chartex" xmlns:cx1="http://schemas.microsoft.com/office/drawing/2015/9/8/chartex" xmlns:cx2="http://schemas.microsoft.com/office/drawing/2015/10/21/chartex" xmlns:cx3="http://schemas.microsoft.com/office/drawing/2016/5/9/chartex" xmlns:cx4="http://schemas.microsoft.com/office/drawing/2016/5/10/chartex" xmlns:cx5="http://schemas.microsoft.com/office/drawing/2016/5/11/chartex" xmlns:cx6="http://schemas.microsoft.com/office/drawing/2016/5/12/chartex" xmlns:cx7="http://schemas.microsoft.com/office/drawing/2016/5/13/chartex" xmlns:cx8="http://schemas.microsoft.com/office/drawing/2016/5/14/chartex" xmlns:mc="http://schemas.openxmlformats.org/markup-compatibility/2006" xmlns:aink="http://schemas.microsoft.com/office/drawing/2016/ink" xmlns:am3d="http://schemas.microsoft.com/office/drawing/2017/model3d" xmlns:o="urn:schemas-microsoft-com:office:office" xmlns:oel="http://schemas.microsoft.com/office/2019/extlst" xmlns:r="http://schemas.openxmlformats.org/officeDocument/2006/relationships" xmlns:m="http://schemas.openxmlformats.org/officeDocument/2006/math" xmlns:v="urn:schemas-microsoft-com:vml" xmlns:wp14="http://schemas.microsoft.com/office/word/2010/wordprocessingDrawing" xmlns:wp="http://schemas.openxmlformats.org/drawingml/2006/wordprocessingDrawing" xmlns:w10="urn:schemas-microsoft-com:office:word" xmlns:w="http://schemas.openxmlformats.org/wordprocessingml/2006/main" xmlns:w14="http://schemas.microsoft.com/office/word/2010/wordml" xmlns:w15="http://schemas.microsoft.com/office/word/2012/wordml" xmlns:w16cex="http://schemas.microsoft.com/office/word/2018/wordml/cex" xmlns:w16cid="http://schemas.microsoft.com/office/word/2016/wordml/cid" xmlns:w16="http://schemas.microsoft.com/office/word/2018/wordml" xmlns:w16du="http://schemas.microsoft.com/office/word/2023/wordml/word16du" xmlns:w16sdtdh="http://schemas.microsoft.com/office/word/2020/wordml/sdtdatahash" xmlns:w16se="http://schemas.microsoft.com/office/word/2015/wordml/symex" xmlns:wpg="http://schemas.microsoft.com/office/word/2010/wordprocessingGroup" xmlns:wpi="http://schemas.microsoft.com/office/word/2010/wordprocessingInk" xmlns:wne="http://schemas.microsoft.com/office/word/2006/wordml" xmlns:wps="http://schemas.microsoft.com/office/word/2010/wordprocessingShape" mc:Ignorable="w14 w15 w16se w16cid w16 w16cex w16sdtdh wp14">
+<w:document xmlns:wpc="http://schemas.microsoft.com/office/word/2010/wordprocessingCanvas" xmlns:cx="http://schemas.microsoft.com/office/drawing/2014/chartex" xmlns:cx1="http://schemas.microsoft.com/office/drawing/2015/9/8/chartex" xmlns:cx2="http://schemas.microsoft.com/office/drawing/2015/10/21/chartex" xmlns:cx3="http://schemas.microsoft.com/office/drawing/2016/5/9/chartex" xmlns:cx4="http://schemas.microsoft.com/office/drawing/2016/5/10/chartex" xmlns:cx5="http://schemas.microsoft.com/office/drawing/2016/5/11/chartex" xmlns:cx6="http://schemas.microsoft.com/office/drawing/2016/5/12/chartex" xmlns:cx7="http://schemas.microsoft.com/office/drawing/2016/5/13/chartex" xmlns:cx8="http://schemas.microsoft.com/office/drawing/2016/5/14/chartex" xmlns:mc="http://schemas.openxmlformats.org/markup-compatibility/2006" xmlns:aink="http://schemas.microsoft.com/office/drawing/2016/ink" xmlns:am3d="http://schemas.microsoft.com/office/drawing/2017/model3d" xmlns:o="urn:schemas-microsoft-com:office:office" xmlns:oel="http://schemas.microsoft.com/office/2019/extlst" xmlns:r="http://schemas.openxmlformats.org/officeDocument/2006/relationships" xmlns:m="http://schemas.openxmlformats.org/officeDocument/2006/math" xmlns:v="urn:schemas-microsoft-com:vml" xmlns:wp14="http://schemas.microsoft.com/office/word/2010/wordprocessingDrawing" xmlns:wp="http://schemas.openxmlformats.org/drawingml/2006/wordprocessingDrawing" xmlns:w10="urn:schemas-microsoft-com:office:word" xmlns:w="http://schemas.openxmlformats.org/wordprocessingml/2006/main" xmlns:w14="http://schemas.microsoft.com/office/word/2010/wordml" xmlns:w15="http://schemas.microsoft.com/office/word/2012/wordml" xmlns:w16cex="http://schemas.microsoft.com/office/word/2018/wordml/cex" xmlns:w16cid="http://schemas.microsoft.com/office/word/2016/wordml/cid" xmlns:w16="http://schemas.microsoft.com/office/word/2018/wordml" xmlns:w16sdtdh="http://schemas.microsoft.com/office/word/2020/wordml/sdtdatahash" xmlns:w16se="http://schemas.microsoft.com/office/word/2015/wordml/symex" xmlns:wpg="http://schemas.microsoft.com/office/word/2010/wordprocessingGroup" xmlns:wpi="http://schemas.microsoft.com/office/word/2010/wordprocessingInk" xmlns:wne="http://schemas.microsoft.com/office/word/2006/wordml" xmlns:wps="http://schemas.microsoft.com/office/word/2010/wordprocessingShape" mc:Ignorable="w14 w15 w16se w16cid w16 w16cex w16sdtdh wp14">
   <w:body>
     <w:p>
       <w:pPr>
@@ -10,7 +10,7 @@
         <w:t xml:space="preserve">Árbol genealógico de la familia </w:t>
       </w:r>
       <w:r>
-        <w:t>Díaz 2</w:t>
+        <w:t>Anca 2</w:t>
       </w:r>
     </w:p>
     <w:p/>
@@ -20,10 +20,10 @@
           <w:noProof/>
         </w:rPr>
         <w:drawing>
-          <wp:inline distT="0" distB="0" distL="0" distR="0" wp14:anchorId="0B7D6600" wp14:editId="7C2D4B1B">
-            <wp:extent cx="5400040" cy="7169150"/>
+          <wp:inline distT="0" distB="0" distL="0" distR="0" wp14:anchorId="547D7CAE" wp14:editId="3DB0484F">
+            <wp:extent cx="5400040" cy="5400040"/>
             <wp:effectExtent l="0" t="0" r="0" b="0"/>
-            <wp:docPr id="51462610" name="Imagen 1"/>
+            <wp:docPr id="1424768641" name="Imagen 1"/>
             <wp:cNvGraphicFramePr>
               <a:graphicFrameLocks xmlns:a="http://schemas.openxmlformats.org/drawingml/2006/main" noChangeAspect="1"/>
             </wp:cNvGraphicFramePr>
@@ -31,7 +31,7 @@
               <a:graphicData uri="http://schemas.openxmlformats.org/drawingml/2006/picture">
                 <pic:pic xmlns:pic="http://schemas.openxmlformats.org/drawingml/2006/picture">
                   <pic:nvPicPr>
-                    <pic:cNvPr id="51462610" name="Imagen 51462610"/>
+                    <pic:cNvPr id="1424768641" name="Imagen 1424768641"/>
                     <pic:cNvPicPr/>
                   </pic:nvPicPr>
                   <pic:blipFill>
@@ -49,7 +49,7 @@
                   <pic:spPr>
                     <a:xfrm>
                       <a:off x="0" y="0"/>
-                      <a:ext cx="5400040" cy="7169150"/>
+                      <a:ext cx="5400040" cy="5400040"/>
                     </a:xfrm>
                     <a:prstGeom prst="rect">
                       <a:avLst/>

</xml_diff>

<commit_message>
4fam, feat frontend: Family.jsx para user y admin
</commit_message>
<xml_diff>
--- a/10-seco-fam/doc/PDFs.docx
+++ b/10-seco-fam/doc/PDFs.docx
@@ -9,21 +9,25 @@
       <w:r>
         <w:t xml:space="preserve">Árbol genealógico de la familia </w:t>
       </w:r>
+      <w:proofErr w:type="spellStart"/>
       <w:r>
-        <w:t>Anca 2</w:t>
+        <w:t>Cabalar</w:t>
+      </w:r>
+      <w:proofErr w:type="spellEnd"/>
+      <w:r>
+        <w:t xml:space="preserve"> 3</w:t>
       </w:r>
     </w:p>
-    <w:p/>
     <w:p>
       <w:r>
         <w:rPr>
           <w:noProof/>
         </w:rPr>
         <w:drawing>
-          <wp:inline distT="0" distB="0" distL="0" distR="0" wp14:anchorId="547D7CAE" wp14:editId="3DB0484F">
+          <wp:inline distT="0" distB="0" distL="0" distR="0" wp14:anchorId="3260CC27" wp14:editId="28DDA007">
             <wp:extent cx="5400040" cy="5400040"/>
             <wp:effectExtent l="0" t="0" r="0" b="0"/>
-            <wp:docPr id="1424768641" name="Imagen 1"/>
+            <wp:docPr id="15013952" name="Imagen 1"/>
             <wp:cNvGraphicFramePr>
               <a:graphicFrameLocks xmlns:a="http://schemas.openxmlformats.org/drawingml/2006/main" noChangeAspect="1"/>
             </wp:cNvGraphicFramePr>
@@ -31,7 +35,7 @@
               <a:graphicData uri="http://schemas.openxmlformats.org/drawingml/2006/picture">
                 <pic:pic xmlns:pic="http://schemas.openxmlformats.org/drawingml/2006/picture">
                   <pic:nvPicPr>
-                    <pic:cNvPr id="1424768641" name="Imagen 1424768641"/>
+                    <pic:cNvPr id="15013952" name="Imagen 15013952"/>
                     <pic:cNvPicPr/>
                   </pic:nvPicPr>
                   <pic:blipFill>
@@ -50,6 +54,56 @@
                     <a:xfrm>
                       <a:off x="0" y="0"/>
                       <a:ext cx="5400040" cy="5400040"/>
+                    </a:xfrm>
+                    <a:prstGeom prst="rect">
+                      <a:avLst/>
+                    </a:prstGeom>
+                  </pic:spPr>
+                </pic:pic>
+              </a:graphicData>
+            </a:graphic>
+          </wp:inline>
+        </w:drawing>
+      </w:r>
+    </w:p>
+    <w:p/>
+    <w:p>
+      <w:r>
+        <w:rPr>
+          <w:noProof/>
+        </w:rPr>
+        <w:lastRenderedPageBreak/>
+        <w:drawing>
+          <wp:inline distT="0" distB="0" distL="0" distR="0" wp14:anchorId="20729D64" wp14:editId="28496E9C">
+            <wp:extent cx="5400040" cy="8098790"/>
+            <wp:effectExtent l="0" t="0" r="0" b="0"/>
+            <wp:docPr id="1696974563" name="Imagen 1"/>
+            <wp:cNvGraphicFramePr>
+              <a:graphicFrameLocks xmlns:a="http://schemas.openxmlformats.org/drawingml/2006/main" noChangeAspect="1"/>
+            </wp:cNvGraphicFramePr>
+            <a:graphic xmlns:a="http://schemas.openxmlformats.org/drawingml/2006/main">
+              <a:graphicData uri="http://schemas.openxmlformats.org/drawingml/2006/picture">
+                <pic:pic xmlns:pic="http://schemas.openxmlformats.org/drawingml/2006/picture">
+                  <pic:nvPicPr>
+                    <pic:cNvPr id="1696974563" name="Imagen 1696974563"/>
+                    <pic:cNvPicPr/>
+                  </pic:nvPicPr>
+                  <pic:blipFill>
+                    <a:blip r:embed="rId5" cstate="print">
+                      <a:extLst>
+                        <a:ext uri="{28A0092B-C50C-407E-A947-70E740481C1C}">
+                          <a14:useLocalDpi xmlns:a14="http://schemas.microsoft.com/office/drawing/2010/main" val="0"/>
+                        </a:ext>
+                      </a:extLst>
+                    </a:blip>
+                    <a:stretch>
+                      <a:fillRect/>
+                    </a:stretch>
+                  </pic:blipFill>
+                  <pic:spPr>
+                    <a:xfrm>
+                      <a:off x="0" y="0"/>
+                      <a:ext cx="5400040" cy="8098790"/>
                     </a:xfrm>
                     <a:prstGeom prst="rect">
                       <a:avLst/>

</xml_diff>

<commit_message>
4fam, feat, frontend: Añadir y eliminar un pdf
</commit_message>
<xml_diff>
--- a/10-seco-fam/doc/PDFs.docx
+++ b/10-seco-fam/doc/PDFs.docx
@@ -9,13 +9,11 @@
       <w:r>
         <w:t xml:space="preserve">Árbol genealógico de la familia </w:t>
       </w:r>
-      <w:proofErr w:type="spellStart"/>
       <w:r>
-        <w:t>Cabalar</w:t>
+        <w:t xml:space="preserve">Cabalar </w:t>
       </w:r>
-      <w:proofErr w:type="spellEnd"/>
       <w:r>
-        <w:t xml:space="preserve"> 3</w:t>
+        <w:t>6</w:t>
       </w:r>
     </w:p>
     <w:p>
@@ -24,10 +22,10 @@
           <w:noProof/>
         </w:rPr>
         <w:drawing>
-          <wp:inline distT="0" distB="0" distL="0" distR="0" wp14:anchorId="3260CC27" wp14:editId="28DDA007">
-            <wp:extent cx="5400040" cy="5400040"/>
-            <wp:effectExtent l="0" t="0" r="0" b="0"/>
-            <wp:docPr id="15013952" name="Imagen 1"/>
+          <wp:inline distT="0" distB="0" distL="0" distR="0" wp14:anchorId="1A6018DE" wp14:editId="5227D17F">
+            <wp:extent cx="5400040" cy="3085465"/>
+            <wp:effectExtent l="0" t="0" r="0" b="635"/>
+            <wp:docPr id="553034639" name="Imagen 2"/>
             <wp:cNvGraphicFramePr>
               <a:graphicFrameLocks xmlns:a="http://schemas.openxmlformats.org/drawingml/2006/main" noChangeAspect="1"/>
             </wp:cNvGraphicFramePr>
@@ -35,7 +33,7 @@
               <a:graphicData uri="http://schemas.openxmlformats.org/drawingml/2006/picture">
                 <pic:pic xmlns:pic="http://schemas.openxmlformats.org/drawingml/2006/picture">
                   <pic:nvPicPr>
-                    <pic:cNvPr id="15013952" name="Imagen 15013952"/>
+                    <pic:cNvPr id="553034639" name="Imagen 553034639"/>
                     <pic:cNvPicPr/>
                   </pic:nvPicPr>
                   <pic:blipFill>
@@ -53,7 +51,7 @@
                   <pic:spPr>
                     <a:xfrm>
                       <a:off x="0" y="0"/>
-                      <a:ext cx="5400040" cy="5400040"/>
+                      <a:ext cx="5400040" cy="3085465"/>
                     </a:xfrm>
                     <a:prstGeom prst="rect">
                       <a:avLst/>
@@ -67,55 +65,7 @@
       </w:r>
     </w:p>
     <w:p/>
-    <w:p>
-      <w:r>
-        <w:rPr>
-          <w:noProof/>
-        </w:rPr>
-        <w:lastRenderedPageBreak/>
-        <w:drawing>
-          <wp:inline distT="0" distB="0" distL="0" distR="0" wp14:anchorId="20729D64" wp14:editId="28496E9C">
-            <wp:extent cx="5400040" cy="8098790"/>
-            <wp:effectExtent l="0" t="0" r="0" b="0"/>
-            <wp:docPr id="1696974563" name="Imagen 1"/>
-            <wp:cNvGraphicFramePr>
-              <a:graphicFrameLocks xmlns:a="http://schemas.openxmlformats.org/drawingml/2006/main" noChangeAspect="1"/>
-            </wp:cNvGraphicFramePr>
-            <a:graphic xmlns:a="http://schemas.openxmlformats.org/drawingml/2006/main">
-              <a:graphicData uri="http://schemas.openxmlformats.org/drawingml/2006/picture">
-                <pic:pic xmlns:pic="http://schemas.openxmlformats.org/drawingml/2006/picture">
-                  <pic:nvPicPr>
-                    <pic:cNvPr id="1696974563" name="Imagen 1696974563"/>
-                    <pic:cNvPicPr/>
-                  </pic:nvPicPr>
-                  <pic:blipFill>
-                    <a:blip r:embed="rId5" cstate="print">
-                      <a:extLst>
-                        <a:ext uri="{28A0092B-C50C-407E-A947-70E740481C1C}">
-                          <a14:useLocalDpi xmlns:a14="http://schemas.microsoft.com/office/drawing/2010/main" val="0"/>
-                        </a:ext>
-                      </a:extLst>
-                    </a:blip>
-                    <a:stretch>
-                      <a:fillRect/>
-                    </a:stretch>
-                  </pic:blipFill>
-                  <pic:spPr>
-                    <a:xfrm>
-                      <a:off x="0" y="0"/>
-                      <a:ext cx="5400040" cy="8098790"/>
-                    </a:xfrm>
-                    <a:prstGeom prst="rect">
-                      <a:avLst/>
-                    </a:prstGeom>
-                  </pic:spPr>
-                </pic:pic>
-              </a:graphicData>
-            </a:graphic>
-          </wp:inline>
-        </w:drawing>
-      </w:r>
-    </w:p>
+    <w:p/>
     <w:sectPr>
       <w:pgSz w:w="11906" w:h="16838"/>
       <w:pgMar w:top="1417" w:right="1701" w:bottom="1417" w:left="1701" w:header="708" w:footer="708" w:gutter="0"/>

</xml_diff>